<commit_message>
New cross validation versions
New crossv validations & CGAN 500 more epoch

Organized dirs

Added checkpoints to gitignore

Remove checkpoints

evaluate images
</commit_message>
<xml_diff>
--- a/cnn/progress.docx
+++ b/cnn/progress.docx
@@ -8,11 +8,19 @@
           <w:lang w:val="nl-NL"/>
         </w:rPr>
       </w:pPr>
+      <w:proofErr w:type="spellStart"/>
       <w:r>
         <w:rPr>
           <w:lang w:val="nl-NL"/>
         </w:rPr>
-        <w:t>Findings:</w:t>
+        <w:t>Findings</w:t>
+      </w:r>
+      <w:proofErr w:type="spellEnd"/>
+      <w:r>
+        <w:rPr>
+          <w:lang w:val="nl-NL"/>
+        </w:rPr>
+        <w:t>:</w:t>
       </w:r>
     </w:p>
     <w:p>
@@ -39,7 +47,15 @@
         </w:numPr>
       </w:pPr>
       <w:r>
-        <w:t xml:space="preserve">64x64 does not result in any noticeable lower accuracy over 128x128. So I stick with 64x64 for a fair comparison with DCGAN. </w:t>
+        <w:t xml:space="preserve">64x64 does not result in any noticeable lower accuracy over 128x128. </w:t>
+      </w:r>
+      <w:proofErr w:type="gramStart"/>
+      <w:r>
+        <w:t>So</w:t>
+      </w:r>
+      <w:proofErr w:type="gramEnd"/>
+      <w:r>
+        <w:t xml:space="preserve"> I stick with 64x64 for a fair comparison with DCGAN. </w:t>
       </w:r>
     </w:p>
     <w:p>
@@ -62,12 +78,22 @@
           <w:numId w:val="2"/>
         </w:numPr>
       </w:pPr>
-      <w:r>
-        <w:t xml:space="preserve">ReLU </w:t>
-      </w:r>
-      <w:r>
-        <w:t>improve true positive rate over LeakyReLU</w:t>
-      </w:r>
+      <w:proofErr w:type="spellStart"/>
+      <w:r>
+        <w:t>ReLU</w:t>
+      </w:r>
+      <w:proofErr w:type="spellEnd"/>
+      <w:r>
+        <w:t xml:space="preserve"> </w:t>
+      </w:r>
+      <w:r>
+        <w:t xml:space="preserve">improve true positive rate over </w:t>
+      </w:r>
+      <w:proofErr w:type="spellStart"/>
+      <w:r>
+        <w:t>LeakyReLU</w:t>
+      </w:r>
+      <w:proofErr w:type="spellEnd"/>
     </w:p>
     <w:p>
       <w:pPr>
@@ -118,14 +144,27 @@
     </w:p>
     <w:p>
       <w:r>
-        <w:t>001: uses rgb and a large b</w:t>
+        <w:t xml:space="preserve">001: uses </w:t>
+      </w:r>
+      <w:proofErr w:type="spellStart"/>
+      <w:r>
+        <w:t>rgb</w:t>
+      </w:r>
+      <w:proofErr w:type="spellEnd"/>
+      <w:r>
+        <w:t xml:space="preserve"> and a large b</w:t>
       </w:r>
       <w:r>
         <w:t>atch size of 200</w:t>
       </w:r>
       <w:r>
-        <w:t>, activation = relu</w:t>
-      </w:r>
+        <w:t xml:space="preserve">, activation = </w:t>
+      </w:r>
+      <w:proofErr w:type="spellStart"/>
+      <w:r>
+        <w:t>relu</w:t>
+      </w:r>
+      <w:proofErr w:type="spellEnd"/>
       <w:r>
         <w:t>.</w:t>
       </w:r>
@@ -135,8 +174,13 @@
         <w:t>002: uses grayscale and a batch size of 25</w:t>
       </w:r>
       <w:r>
-        <w:t>, activation = relu</w:t>
-      </w:r>
+        <w:t xml:space="preserve">, activation = </w:t>
+      </w:r>
+      <w:proofErr w:type="spellStart"/>
+      <w:r>
+        <w:t>relu</w:t>
+      </w:r>
+      <w:proofErr w:type="spellEnd"/>
       <w:r>
         <w:t xml:space="preserve">. </w:t>
       </w:r>
@@ -146,7 +190,15 @@
         <w:t>003: uses grayscale and a batch size of 25</w:t>
       </w:r>
       <w:r>
-        <w:t xml:space="preserve">, activation = relu. </w:t>
+        <w:t xml:space="preserve">, activation = </w:t>
+      </w:r>
+      <w:proofErr w:type="spellStart"/>
+      <w:r>
+        <w:t>relu</w:t>
+      </w:r>
+      <w:proofErr w:type="spellEnd"/>
+      <w:r>
+        <w:t xml:space="preserve">. </w:t>
       </w:r>
       <w:r>
         <w:t xml:space="preserve"> </w:t>
@@ -166,7 +218,15 @@
         </w:numPr>
       </w:pPr>
       <w:r>
-        <w:t xml:space="preserve">Grayscale, batch size=25, activation=relu – v002,003,004: </w:t>
+        <w:t>Grayscale, batch size=25, activation=</w:t>
+      </w:r>
+      <w:proofErr w:type="spellStart"/>
+      <w:r>
+        <w:t>relu</w:t>
+      </w:r>
+      <w:proofErr w:type="spellEnd"/>
+      <w:r>
+        <w:t xml:space="preserve"> – v002,003,004: </w:t>
       </w:r>
     </w:p>
     <w:p>
@@ -178,7 +238,15 @@
         </w:numPr>
       </w:pPr>
       <w:r>
-        <w:t>Multi-Acc: 9525-9530</w:t>
+        <w:t>Multi-</w:t>
+      </w:r>
+      <w:proofErr w:type="spellStart"/>
+      <w:r>
+        <w:t>Acc</w:t>
+      </w:r>
+      <w:proofErr w:type="spellEnd"/>
+      <w:r>
+        <w:t>: 9525-9530</w:t>
       </w:r>
     </w:p>
     <w:p>
@@ -201,8 +269,13 @@
           <w:numId w:val="2"/>
         </w:numPr>
       </w:pPr>
-      <w:r>
-        <w:t>Acc: 9812-9838</w:t>
+      <w:proofErr w:type="spellStart"/>
+      <w:r>
+        <w:t>Acc</w:t>
+      </w:r>
+      <w:proofErr w:type="spellEnd"/>
+      <w:r>
+        <w:t>: 9812-9838</w:t>
       </w:r>
     </w:p>
     <w:p>
@@ -238,7 +311,15 @@
         </w:numPr>
       </w:pPr>
       <w:r>
-        <w:t xml:space="preserve">Grayscale, batch size=25, activation=leakyrelu – v005,006,007: </w:t>
+        <w:t>Grayscale, batch size=25, activation=</w:t>
+      </w:r>
+      <w:proofErr w:type="spellStart"/>
+      <w:r>
+        <w:t>leakyrelu</w:t>
+      </w:r>
+      <w:proofErr w:type="spellEnd"/>
+      <w:r>
+        <w:t xml:space="preserve"> – v005,006,007: </w:t>
       </w:r>
     </w:p>
     <w:p>
@@ -250,7 +331,15 @@
         </w:numPr>
       </w:pPr>
       <w:r>
-        <w:t>Multi-Acc:</w:t>
+        <w:t>Multi-</w:t>
+      </w:r>
+      <w:proofErr w:type="spellStart"/>
+      <w:r>
+        <w:t>Acc</w:t>
+      </w:r>
+      <w:proofErr w:type="spellEnd"/>
+      <w:r>
+        <w:t>:</w:t>
       </w:r>
       <w:r>
         <w:t xml:space="preserve"> 9493-9503</w:t>
@@ -279,8 +368,13 @@
           <w:numId w:val="2"/>
         </w:numPr>
       </w:pPr>
-      <w:r>
-        <w:t xml:space="preserve">Acc: </w:t>
+      <w:proofErr w:type="spellStart"/>
+      <w:r>
+        <w:t>Acc</w:t>
+      </w:r>
+      <w:proofErr w:type="spellEnd"/>
+      <w:r>
+        <w:t xml:space="preserve">: </w:t>
       </w:r>
       <w:r>
         <w:t>9809-9838</w:t>

</xml_diff>